<commit_message>
done methodology, alternative twitter
</commit_message>
<xml_diff>
--- a/README.docx
+++ b/README.docx
@@ -942,7 +942,6 @@
       </w:sdt>
       <w:r>
         <w:rPr>
-          <w:highlight w:val="cyan"/>
           <w:lang w:val="en-US"/>
         </w:rPr>
         <w:t>. Widely used embedding models such as node2vec</w:t>
@@ -951,7 +950,6 @@
         <w:sdtPr>
           <w:rPr>
             <w:color w:val="000000"/>
-            <w:highlight w:val="cyan"/>
             <w:lang w:val="en-US"/>
           </w:rPr>
           <w:tag w:val="MENDELEY_CITATION_v3_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"/>
@@ -964,7 +962,6 @@
           <w:r>
             <w:rPr>
               <w:color w:val="000000"/>
-              <w:highlight w:val="cyan"/>
               <w:lang w:val="en-US"/>
             </w:rPr>
             <w:t>[2]</w:t>
@@ -973,16 +970,15 @@
       </w:sdt>
       <w:r>
         <w:rPr>
-          <w:highlight w:val="cyan"/>
-          <w:lang w:val="en-US"/>
-        </w:rPr>
-        <w:t xml:space="preserve"> and</w:t>
-      </w:r>
-      <w:r>
-        <w:rPr>
-          <w:lang w:val="en-US"/>
-        </w:rPr>
-        <w:t xml:space="preserve"> they achieve this by finding the likelihood of node in random walk. As a result, these methods demonstrate effective performance in predicting links between nodes in the graph.</w:t>
+          <w:lang w:val="en-US"/>
+        </w:rPr>
+        <w:t xml:space="preserve"> </w:t>
+      </w:r>
+      <w:r>
+        <w:rPr>
+          <w:lang w:val="en-US"/>
+        </w:rPr>
+        <w:t>achieve this by finding the likelihood of node in random walk. As a result, these methods demonstrate effective performance in predicting links between nodes in the graph.</w:t>
       </w:r>
     </w:p>
     <w:p>
@@ -1132,17 +1128,8 @@
           <w:highlight w:val="cyan"/>
           <w:lang w:val="en-US"/>
         </w:rPr>
-        <w:t xml:space="preserve"> conducts </w:t>
-      </w:r>
-      <w:proofErr w:type="gramStart"/>
-      <w:r>
-        <w:rPr>
-          <w:highlight w:val="cyan"/>
-          <w:lang w:val="en-US"/>
-        </w:rPr>
-        <w:t>experiments</w:t>
-      </w:r>
-      <w:proofErr w:type="gramEnd"/>
+        <w:t xml:space="preserve"> conducts experiments</w:t>
+      </w:r>
       <w:r>
         <w:rPr>
           <w:lang w:val="en-US"/>
@@ -1214,16 +1201,8 @@
         <w:rPr>
           <w:lang w:val="en-US"/>
         </w:rPr>
-        <w:t xml:space="preserve"> to lead to </w:t>
-      </w:r>
-      <w:proofErr w:type="gramStart"/>
-      <w:r>
-        <w:rPr>
-          <w:lang w:val="en-US"/>
-        </w:rPr>
-        <w:t>dataset</w:t>
-      </w:r>
-      <w:proofErr w:type="gramEnd"/>
+        <w:t xml:space="preserve"> to lead to dataset</w:t>
+      </w:r>
     </w:p>
     <w:p>
       <w:pPr>
@@ -1472,21 +1451,7 @@
                           <w:rPr>
                             <w:noProof w:val="0"/>
                           </w:rPr>
-                          <w:t xml:space="preserve"> This ego-network contains users, </w:t>
-                        </w:r>
-                        <w:proofErr w:type="gramStart"/>
-                        <w:r>
-                          <w:rPr>
-                            <w:noProof w:val="0"/>
-                          </w:rPr>
-                          <w:t>features</w:t>
-                        </w:r>
-                        <w:proofErr w:type="gramEnd"/>
-                        <w:r>
-                          <w:rPr>
-                            <w:noProof w:val="0"/>
-                          </w:rPr>
-                          <w:t xml:space="preserve"> and social circles from Facebook. </w:t>
+                          <w:t xml:space="preserve"> This ego-network contains users, features and social circles from Facebook. </w:t>
                         </w:r>
                         <w:r>
                           <w:rPr>
@@ -1719,27 +1684,13 @@
         <w:rPr>
           <w:lang w:val="en-US"/>
         </w:rPr>
-        <w:t xml:space="preserve"> </w:t>
-      </w:r>
-      <w:proofErr w:type="gramStart"/>
-      <w:r>
-        <w:rPr>
-          <w:lang w:val="en-US"/>
-        </w:rPr>
-        <w:t>aforementioned</w:t>
-      </w:r>
-      <w:r>
-        <w:rPr>
-          <w:lang w:val="en-US"/>
-        </w:rPr>
-        <w:t xml:space="preserve"> datasets</w:t>
-      </w:r>
-      <w:proofErr w:type="gramEnd"/>
-      <w:r>
-        <w:rPr>
-          <w:lang w:val="en-US"/>
-        </w:rPr>
-        <w:t>:</w:t>
+        <w:t xml:space="preserve"> aforementioned</w:t>
+      </w:r>
+      <w:r>
+        <w:rPr>
+          <w:lang w:val="en-US"/>
+        </w:rPr>
+        <w:t xml:space="preserve"> datasets:</w:t>
       </w:r>
     </w:p>
     <w:p>
@@ -2539,7 +2490,19 @@
         <w:rPr>
           <w:lang w:val="en-US"/>
         </w:rPr>
-        <w:t xml:space="preserve">The data processing approach involved several key steps to enhance the dataset for subsequent analysis. The ego features were unified with the user features to create a cohesive representation of individual user characteristics. Then, the featnames were mapped to their respective feature names for each column, establishing a clear association between feature identifiers and their names. As part of the process, all networks were consolidated to create a final, integrated file. This file incorporates all features precisely aligned with their respective names. </w:t>
+        <w:t>The data processing approach</w:t>
+      </w:r>
+      <w:r>
+        <w:rPr>
+          <w:lang w:val="en-US"/>
+        </w:rPr>
+        <w:t xml:space="preserve"> for the ego-Facebook network</w:t>
+      </w:r>
+      <w:r>
+        <w:rPr>
+          <w:lang w:val="en-US"/>
+        </w:rPr>
+        <w:t xml:space="preserve"> involved several key steps to enhance the dataset for subsequent analysis. The ego features were unified with the user features to create a cohesive representation of individual user characteristics. Then, the featnames were mapped to their respective feature names for each column, establishing a clear association between feature identifiers and their names. As part of the process, all networks were consolidated to create a final, integrated file. This file incorporates all features precisely aligned with their respective names. </w:t>
       </w:r>
       <w:bookmarkEnd w:id="0"/>
     </w:p>
@@ -2592,14 +2555,61 @@
         <w:rPr>
           <w:lang w:val="en-US"/>
         </w:rPr>
-        <w:t>Al</w:t>
-      </w:r>
-      <w:r>
-        <w:rPr>
-          <w:highlight w:val="yellow"/>
-          <w:lang w:val="en-US"/>
-        </w:rPr>
-        <w:t>ternate twitter</w:t>
+        <w:t xml:space="preserve">A similar procedure was applied to the large-scale network </w:t>
+      </w:r>
+      <w:r>
+        <w:rPr>
+          <w:lang w:val="en-US"/>
+        </w:rPr>
+        <w:t>ego-Twitter initially. Hardware limitations  lead to an a</w:t>
+      </w:r>
+      <w:r>
+        <w:rPr>
+          <w:lang w:val="en-US"/>
+        </w:rPr>
+        <w:t>lternat</w:t>
+      </w:r>
+      <w:r>
+        <w:rPr>
+          <w:lang w:val="en-US"/>
+        </w:rPr>
+        <w:t>ive approach on extracting features from the</w:t>
+      </w:r>
+      <w:r>
+        <w:rPr>
+          <w:lang w:val="en-US"/>
+        </w:rPr>
+        <w:t xml:space="preserve"> twitter</w:t>
+      </w:r>
+      <w:r>
+        <w:rPr>
+          <w:lang w:val="en-US"/>
+        </w:rPr>
+        <w:t xml:space="preserve"> dataset, and a rising opportunity on </w:t>
+      </w:r>
+      <w:r>
+        <w:rPr>
+          <w:lang w:val="en-US"/>
+        </w:rPr>
+        <w:t>a novel categorical feature extraction</w:t>
+      </w:r>
+      <w:r>
+        <w:rPr>
+          <w:lang w:val="en-US"/>
+        </w:rPr>
+        <w:t xml:space="preserve"> process. Each ego feature and user feature file were processed in sequence, </w:t>
+      </w:r>
+      <w:r>
+        <w:rPr>
+          <w:lang w:val="en-US"/>
+        </w:rPr>
+        <w:t xml:space="preserve"> </w:t>
+      </w:r>
+      <w:r>
+        <w:rPr>
+          <w:lang w:val="en-US"/>
+        </w:rPr>
+        <w:t xml:space="preserve">unifying in a dictionary list of variable size, consisting of the word representation of the feature labels available for each user.  Feature words were in succession encoded in integer representation embeddings, while edge pairings were mapped so each node id belonged to the numeric space beginning from zero up to the number of the total nodes in the dataset. As a final point, the feature list was padded with zeros to create a uniform sized matrix representation of the features, with size up to the maximum possible number of  features a user had. The process then converged to the same point as the ego-Facebook process and continued as described in following sections. </w:t>
       </w:r>
     </w:p>
     <w:p>
@@ -3045,7 +3055,11 @@
         <w:t xml:space="preserve">layer </w:t>
       </w:r>
       <w:r>
-        <w:t>in this work is to prevent overfitting during the training of the neural network model. Overfitting occurs when a model learns to memorize the training data rather than generalize well to unseen data. Dropout addresses this issue by randomly dropping a fraction of input units during training, forcing the network to learn more features.</w:t>
+        <w:t xml:space="preserve">in this work is to prevent overfitting during the training of the neural network model. Overfitting occurs when a model learns to memorize the training data rather than generalize well to unseen data. Dropout addresses this issue by randomly dropping a fraction </w:t>
+      </w:r>
+      <w:r>
+        <w:lastRenderedPageBreak/>
+        <w:t>of input units during training, forcing the network to learn more features.</w:t>
       </w:r>
     </w:p>
     <w:p>
@@ -3076,11 +3090,7 @@
         <w:t>25</w:t>
       </w:r>
       <w:r>
-        <w:t xml:space="preserve"> epochs, the scheduler facilitates more stable and efficient convergence of the optimizer. Consequently, the scheduler is used to manage </w:t>
-      </w:r>
-      <w:r>
-        <w:lastRenderedPageBreak/>
-        <w:t>the learning rate throughout training, improving the optimization process and enabling more effective parameter updates.</w:t>
+        <w:t xml:space="preserve"> epochs, the scheduler facilitates more stable and efficient convergence of the optimizer. Consequently, the scheduler is used to manage the learning rate throughout training, improving the optimization process and enabling more effective parameter updates.</w:t>
       </w:r>
     </w:p>
     <w:p>
@@ -3409,15 +3419,7 @@
         <w:pStyle w:val="Style1"/>
       </w:pPr>
       <w:r>
-        <w:t xml:space="preserve">The Friend Ranking Module </w:t>
-      </w:r>
-      <w:proofErr w:type="gramStart"/>
-      <w:r>
-        <w:t>utilizes as</w:t>
-      </w:r>
-      <w:proofErr w:type="gramEnd"/>
-      <w:r>
-        <w:t xml:space="preserve"> input</w:t>
+        <w:t>The Friend Ranking Module utilizes as input</w:t>
       </w:r>
       <w:r>
         <w:t xml:space="preserve"> the edge</w:t>
@@ -3435,7 +3437,11 @@
         <w:t>, and the node features h</w:t>
       </w:r>
       <w:r>
-        <w:t>, as learnt from the GCN/TruncatedSVD model</w:t>
+        <w:t xml:space="preserve">, as learnt from the </w:t>
+      </w:r>
+      <w:r>
+        <w:lastRenderedPageBreak/>
+        <w:t>GCN/TruncatedSVD model</w:t>
       </w:r>
       <w:r>
         <w:t xml:space="preserve">. For each edge </w:t>
@@ -3608,21 +3614,7 @@
         <w:rPr>
           <w:lang w:val="en-US"/>
         </w:rPr>
-        <w:t xml:space="preserve">we present the experiments of this study. We report on our experimental setup, describing in detail the datasets we used as input and how we preprocess them, the evaluation metrics we used to assess the model’s effectiveness in recommending new user-to-user connections along with the model’s training process. Following this, we present the cross evaluation GNN model we utilized to test against our GCN model implementation, Truncated Singular Value Decomposition. Lastly, we showcase the results of our comprehensive experiments, state our </w:t>
-      </w:r>
-      <w:proofErr w:type="gramStart"/>
-      <w:r>
-        <w:rPr>
-          <w:lang w:val="en-US"/>
-        </w:rPr>
-        <w:t>observations</w:t>
-      </w:r>
-      <w:proofErr w:type="gramEnd"/>
-      <w:r>
-        <w:rPr>
-          <w:lang w:val="en-US"/>
-        </w:rPr>
-        <w:t xml:space="preserve"> and offer insights.</w:t>
+        <w:t>we present the experiments of this study. We report on our experimental setup, describing in detail the datasets we used as input and how we preprocess them, the evaluation metrics we used to assess the model’s effectiveness in recommending new user-to-user connections along with the model’s training process. Following this, we present the cross evaluation GNN model we utilized to test against our GCN model implementation, Truncated Singular Value Decomposition. Lastly, we showcase the results of our comprehensive experiments, state our observations and offer insights.</w:t>
       </w:r>
     </w:p>
     <w:p>
@@ -3690,11 +3682,7 @@
         <w:t>TABLE</w:t>
       </w:r>
       <w:r>
-        <w:t xml:space="preserve"> X]. The dataset was restructured into a file </w:t>
-      </w:r>
-      <w:r>
-        <w:lastRenderedPageBreak/>
-        <w:t xml:space="preserve">representing the node features matrix by combining the data contained in the “.egofeat”, “.feat” and “.featnames” files into a space separated file of </w:t>
+        <w:t xml:space="preserve"> X]. The dataset was restructured into a file representing the node features matrix by combining the data contained in the “.egofeat”, “.feat” and “.featnames” files into a space separated file of </w:t>
       </w:r>
       <w:r>
         <w:t>1</w:t>
@@ -3734,7 +3722,10 @@
         <w:pStyle w:val="Style1"/>
       </w:pPr>
       <w:r>
-        <w:t xml:space="preserve">An alternative approach was utilized for the ego-Twitter dataset preprocessing, due to the large-scale nature of the data, as well as existing hardware limitations. In contrast with the ego-Facebook dataset, the ego-Twitter dataset was encoded in categorical values, which in succession were converted to word embeddings to be loaded through the “Data” class. The remaining sampling procedure was performed unaltered, as described above. </w:t>
+        <w:t xml:space="preserve">An alternative approach was utilized for the ego-Twitter dataset preprocessing, due to the large-scale nature of the data, as well as existing hardware limitations. In contrast with the ego-Facebook dataset, the ego-Twitter dataset was encoded in categorical values, which in succession were converted to </w:t>
+      </w:r>
+      <w:r>
+        <w:t xml:space="preserve">word embeddings to be loaded through the “Data” class. The remaining sampling procedure was performed unaltered, as described above. </w:t>
       </w:r>
     </w:p>
     <w:p>
@@ -4320,6 +4311,7 @@
         <w:rPr>
           <w:noProof/>
         </w:rPr>
+        <w:lastRenderedPageBreak/>
         <w:drawing>
           <wp:inline distT="0" distB="0" distL="0" distR="0" wp14:anchorId="6E022948" wp14:editId="6C077D55">
             <wp:extent cx="3174797" cy="1353312"/>
@@ -5242,11 +5234,7 @@
         <w:pStyle w:val="Style1"/>
       </w:pPr>
       <w:r>
-        <w:t xml:space="preserve">The experimental evaluation is conducted on two distinct machines: one equipped with an AMD Ryzen 7 2700 Eight-Core Processor, featuring 2 threads per core and 8 GB of </w:t>
-      </w:r>
-      <w:r>
-        <w:lastRenderedPageBreak/>
-        <w:t xml:space="preserve">shared CPU memory, operating on the Ubuntu Linux 20.04.6 LTS platform, and the other utilizing an </w:t>
+        <w:t xml:space="preserve">The experimental evaluation is conducted on two distinct machines: one equipped with an AMD Ryzen 7 2700 Eight-Core Processor, featuring 2 threads per core and 8 GB of shared CPU memory, operating on the Ubuntu Linux 20.04.6 LTS platform, and the other utilizing an </w:t>
       </w:r>
       <w:r>
         <w:t>Intel Core i7 6700K</w:t>
@@ -5317,7 +5305,10 @@
         <w:pStyle w:val="Style1"/>
       </w:pPr>
       <w:r>
-        <w:t>Truncated Singular Value Decomposition (SVD) is a mathematical technique used for reducing the dimensionality of a matrix while preserving its essential structure. It involves decomposing a matrix into three constituent matrices - the left singular vectors, the singular values, and the right singular vectors. The "truncated" aspect of this method involves retaining only the top k singular vectors and corresponding singular values, effectively reducing the dimensionality of the original matrix.</w:t>
+        <w:t xml:space="preserve">Truncated Singular Value Decomposition (SVD) is a mathematical technique used for reducing the dimensionality of a matrix while preserving its essential structure. It involves </w:t>
+      </w:r>
+      <w:r>
+        <w:t>decomposing a matrix into three constituent matrices - the left singular vectors, the singular values, and the right singular vectors. The "truncated" aspect of this method involves retaining only the top k singular vectors and corresponding singular values, effectively reducing the dimensionality of the original matrix.</w:t>
       </w:r>
     </w:p>
     <w:p>
@@ -7734,6 +7725,7 @@
         <w:rPr>
           <w:noProof/>
         </w:rPr>
+        <w:lastRenderedPageBreak/>
         <w:drawing>
           <wp:inline distT="0" distB="0" distL="0" distR="0" wp14:anchorId="2EEA4186" wp14:editId="72FEDB8F">
             <wp:extent cx="3089910" cy="1247775"/>
@@ -9650,7 +9642,54 @@
           <w:iCs w:val="0"/>
           <w:noProof w:val="0"/>
         </w:rPr>
-        <w:t xml:space="preserve">). This suggests that GCN demonstrates superior </w:t>
+        <w:t>). This suggests that GCN demonstrates superior discriminatory power in distinguishing positive and negative instances.</w:t>
+      </w:r>
+    </w:p>
+    <w:p>
+      <w:pPr>
+        <w:pStyle w:val="Heading4"/>
+        <w:rPr>
+          <w:noProof w:val="0"/>
+        </w:rPr>
+      </w:pPr>
+      <w:r>
+        <w:rPr>
+          <w:noProof w:val="0"/>
+        </w:rPr>
+        <w:t>Ranking Relevancy, t</w:t>
+      </w:r>
+      <w:r>
+        <w:rPr>
+          <w:noProof w:val="0"/>
+        </w:rPr>
+        <w:t>op</w:t>
+      </w:r>
+      <w:r>
+        <w:rPr>
+          <w:noProof w:val="0"/>
+        </w:rPr>
+        <w:t xml:space="preserve"> </w:t>
+      </w:r>
+      <w:r>
+        <w:rPr>
+          <w:noProof w:val="0"/>
+        </w:rPr>
+        <w:t>5</w:t>
+      </w:r>
+      <w:r>
+        <w:rPr>
+          <w:noProof w:val="0"/>
+        </w:rPr>
+        <w:t xml:space="preserve"> results</w:t>
+      </w:r>
+      <w:r>
+        <w:rPr>
+          <w:noProof w:val="0"/>
+        </w:rPr>
+        <w:t>:</w:t>
+      </w:r>
+      <w:r>
+        <w:t xml:space="preserve"> </w:t>
       </w:r>
       <w:r>
         <w:rPr>
@@ -9658,55 +9697,7 @@
           <w:iCs w:val="0"/>
           <w:noProof w:val="0"/>
         </w:rPr>
-        <w:lastRenderedPageBreak/>
-        <w:t>discriminatory power in distinguishing positive and negative instances.</w:t>
-      </w:r>
-    </w:p>
-    <w:p>
-      <w:pPr>
-        <w:pStyle w:val="Heading4"/>
-        <w:rPr>
-          <w:noProof w:val="0"/>
-        </w:rPr>
-      </w:pPr>
-      <w:r>
-        <w:rPr>
-          <w:noProof w:val="0"/>
-        </w:rPr>
-        <w:t>Ranking Relevancy, t</w:t>
-      </w:r>
-      <w:r>
-        <w:rPr>
-          <w:noProof w:val="0"/>
-        </w:rPr>
-        <w:t>op</w:t>
-      </w:r>
-      <w:r>
-        <w:rPr>
-          <w:noProof w:val="0"/>
-        </w:rPr>
-        <w:t xml:space="preserve"> </w:t>
-      </w:r>
-      <w:r>
-        <w:rPr>
-          <w:noProof w:val="0"/>
-        </w:rPr>
-        <w:t>5</w:t>
-      </w:r>
-      <w:r>
-        <w:rPr>
-          <w:noProof w:val="0"/>
-        </w:rPr>
-        <w:t xml:space="preserve"> results</w:t>
-      </w:r>
-      <w:r>
-        <w:rPr>
-          <w:noProof w:val="0"/>
-        </w:rPr>
-        <w:t>:</w:t>
-      </w:r>
-      <w:r>
-        <w:t xml:space="preserve"> </w:t>
+        <w:t>GCN outperforms tSVD across all three metrics</w:t>
       </w:r>
       <w:r>
         <w:rPr>
@@ -9714,7 +9705,7 @@
           <w:iCs w:val="0"/>
           <w:noProof w:val="0"/>
         </w:rPr>
-        <w:t>GCN outperforms tSVD across all three metrics</w:t>
+        <w:t xml:space="preserve"> Hits (GCN 0.009-0.011 versus tSVD 0.0043-0.0055), NDCG (GCN 0.0252-0.0273 versus tSVD 0.0126-0.0166) and MRR (GCN 0.0209-0.0253 versus tSVD 0.0097-0.0134)</w:t>
       </w:r>
       <w:r>
         <w:rPr>
@@ -9722,90 +9713,73 @@
           <w:iCs w:val="0"/>
           <w:noProof w:val="0"/>
         </w:rPr>
-        <w:t xml:space="preserve"> Hits (GCN 0.009-0.011 versus tSVD 0.0043-0.0055), NDCG (GCN 0.0252-0.0273 versus tSVD 0.0126-0.0166) and MRR (GCN 0.0209-0.0253 versus tSVD 0.0097-0.0134)</w:t>
-      </w:r>
-      <w:r>
+        <w:t>. GCN's higher values indicate better performance in accurately recommending relevant items within the top-5 recommendations</w:t>
+      </w:r>
+      <w:r>
+        <w:rPr>
+          <w:noProof w:val="0"/>
+        </w:rPr>
+        <w:t>.</w:t>
+      </w:r>
+    </w:p>
+    <w:p>
+      <w:pPr>
+        <w:pStyle w:val="Heading4"/>
         <w:rPr>
           <w:i w:val="0"/>
+          <w:noProof w:val="0"/>
+        </w:rPr>
+      </w:pPr>
+      <w:r>
+        <w:rPr>
           <w:iCs w:val="0"/>
           <w:noProof w:val="0"/>
         </w:rPr>
-        <w:t>. GCN's higher values indicate better performance in accurately recommending relevant items within the top-5 recommendations</w:t>
+        <w:t xml:space="preserve"> </w:t>
       </w:r>
       <w:r>
         <w:rPr>
           <w:noProof w:val="0"/>
         </w:rPr>
-        <w:t>.</w:t>
-      </w:r>
-    </w:p>
-    <w:p>
-      <w:pPr>
-        <w:pStyle w:val="Heading4"/>
+        <w:t>Ranking Relevancy, t</w:t>
+      </w:r>
+      <w:r>
+        <w:rPr>
+          <w:noProof w:val="0"/>
+        </w:rPr>
+        <w:t>op</w:t>
+      </w:r>
+      <w:r>
+        <w:rPr>
+          <w:noProof w:val="0"/>
+        </w:rPr>
+        <w:t xml:space="preserve"> </w:t>
+      </w:r>
+      <w:r>
+        <w:rPr>
+          <w:noProof w:val="0"/>
+        </w:rPr>
+        <w:t>5</w:t>
+      </w:r>
+      <w:r>
+        <w:rPr>
+          <w:noProof w:val="0"/>
+        </w:rPr>
+        <w:t>0 results</w:t>
+      </w:r>
+      <w:r>
         <w:rPr>
           <w:i w:val="0"/>
           <w:noProof w:val="0"/>
         </w:rPr>
-      </w:pPr>
-      <w:r>
-        <w:rPr>
-          <w:iCs w:val="0"/>
-          <w:noProof w:val="0"/>
-        </w:rPr>
-        <w:t xml:space="preserve"> </w:t>
-      </w:r>
-      <w:r>
-        <w:rPr>
-          <w:noProof w:val="0"/>
-        </w:rPr>
-        <w:t>Ranking Relevancy, t</w:t>
-      </w:r>
-      <w:r>
-        <w:rPr>
-          <w:noProof w:val="0"/>
-        </w:rPr>
-        <w:t>op</w:t>
-      </w:r>
-      <w:r>
-        <w:rPr>
-          <w:noProof w:val="0"/>
-        </w:rPr>
-        <w:t xml:space="preserve"> </w:t>
-      </w:r>
-      <w:r>
-        <w:rPr>
-          <w:noProof w:val="0"/>
-        </w:rPr>
-        <w:t>5</w:t>
-      </w:r>
-      <w:r>
-        <w:rPr>
-          <w:noProof w:val="0"/>
-        </w:rPr>
-        <w:t>0 results</w:t>
+        <w:t xml:space="preserve">: </w:t>
       </w:r>
       <w:r>
         <w:rPr>
           <w:i w:val="0"/>
           <w:noProof w:val="0"/>
         </w:rPr>
-        <w:t xml:space="preserve">: </w:t>
-      </w:r>
-      <w:proofErr w:type="gramStart"/>
-      <w:r>
-        <w:rPr>
-          <w:i w:val="0"/>
-          <w:noProof w:val="0"/>
-        </w:rPr>
-        <w:t>Similar to</w:t>
-      </w:r>
-      <w:proofErr w:type="gramEnd"/>
-      <w:r>
-        <w:rPr>
-          <w:i w:val="0"/>
-          <w:noProof w:val="0"/>
-        </w:rPr>
-        <w:t xml:space="preserve"> the Top-5 metrics, GCN also outperforms tSVD </w:t>
+        <w:t xml:space="preserve">Similar to the Top-5 metrics, GCN also outperforms tSVD </w:t>
       </w:r>
       <w:r>
         <w:rPr>
@@ -10124,13 +10098,7 @@
         <w:rPr>
           <w:lang w:val="en-US"/>
         </w:rPr>
-        <w:t xml:space="preserve"> on the spectrum of training epochs. We observe that up to a certain threshold of epochs, ranking </w:t>
-      </w:r>
-      <w:r>
-        <w:rPr>
-          <w:lang w:val="en-US"/>
-        </w:rPr>
-        <w:t>relevancy improves with improvements to the model’s accuracy. However, further increases in epochs training improve the model's accuracy, while providing a decrease in hit rate and quality of friendship suggestions. We assume that model overfitting is the leading cause of this, and we observed that the threshold for the suggested training epochs in GCN models for friendship recommendations is closer to 200 or more epochs than 1000 or less epochs.</w:t>
+        <w:t xml:space="preserve"> on the spectrum of training epochs. We observe that up to a certain threshold of epochs, ranking relevancy improves with improvements to the model’s accuracy. However, further increases in epochs training improve the model's accuracy, while providing a decrease in hit rate and quality of friendship suggestions. We assume that model overfitting is the leading cause of this, and we observed that the threshold for the suggested training epochs in GCN models for friendship recommendations is closer to 200 or more epochs than 1000 or less epochs.</w:t>
       </w:r>
     </w:p>
     <w:p>
@@ -10183,7 +10151,11 @@
         <w:t>in friendship formation</w:t>
       </w:r>
       <w:r>
-        <w:t xml:space="preserve"> is paramount, necessitating algorithms that can scale efficiently to handle large volumes of data while providing accurate and relevant recommendations. Furthermore, the cold start problem poses a significant hurdle, particularly for new users or those with limited activity history, requiring innovative approaches to mitigate data sparsity issues. The evaluation of recommendation algorithms must consider not only their accuracy but also their ability to foster user engagement and satisfaction.</w:t>
+        <w:t xml:space="preserve"> is paramount, necessitating algorithms that can scale efficiently to handle large volumes of data while providing accurate and relevant recommendations. Furthermore, the cold start problem poses a significant hurdle, particularly for new users or those with limited activity </w:t>
+      </w:r>
+      <w:r>
+        <w:lastRenderedPageBreak/>
+        <w:t>history, requiring innovative approaches to mitigate data sparsity issues. The evaluation of recommendation algorithms must consider not only their accuracy but also their ability to foster user engagement and satisfaction.</w:t>
       </w:r>
     </w:p>
     <w:p>
@@ -10209,15 +10181,7 @@
         <w:t>e aim to tackle in subsequent research efforts.</w:t>
       </w:r>
       <w:r>
-        <w:t xml:space="preserve"> </w:t>
-      </w:r>
-      <w:proofErr w:type="gramStart"/>
-      <w:r>
-        <w:t>Hit</w:t>
-      </w:r>
-      <w:proofErr w:type="gramEnd"/>
-      <w:r>
-        <w:t xml:space="preserve"> rate was found </w:t>
+        <w:t xml:space="preserve"> Hit rate was found </w:t>
       </w:r>
       <w:r>
         <w:t>to be underperforming</w:t>
@@ -10246,7 +10210,10 @@
         </w:rPr>
       </w:pPr>
       <w:r>
-        <w:t>Large-scale datasets like the ego-Twitter preprocessing task and the training task emerged problematic, with the alternate word embeddings preprocessing methodology failing to achieve predictive accuracy status above random guessing. While increas</w:t>
+        <w:t xml:space="preserve">Large-scale datasets like the ego-Twitter preprocessing task and the training task emerged problematic, with the alternate word embeddings preprocessing methodology failing to achieve predictive accuracy status above random </w:t>
+      </w:r>
+      <w:r>
+        <w:t>guessing. While increas</w:t>
       </w:r>
       <w:r>
         <w:t xml:space="preserve">ed computational capacity would solve a part of the problem, the large-scale nature of the social networks demands lightweight and efficient algorithms to procure, prepare and process data for Machine Learning and Artificial Neural Networks. Word embedding encoded features should assist in minimizing large Laplacian matrices, albeit higher complexity on both the model architecture and the dataset preprocessing would be required to be introduced to. </w:t>
@@ -13086,9 +13053,9 @@
   </w:compat>
   <w:rsids>
     <w:rsidRoot w:val="003B7690"/>
-    <w:rsid w:val="000654C4"/>
     <w:rsid w:val="003B7690"/>
     <w:rsid w:val="00431AB0"/>
+    <w:rsid w:val="00C31BAC"/>
     <w:rsid w:val="00CE6175"/>
   </w:rsids>
   <m:mathPr>

</xml_diff>